<commit_message>
Updated Assembler Command list etc.
</commit_message>
<xml_diff>
--- a/AssemblerCommands_in_numbers.docx
+++ b/AssemblerCommands_in_numbers.docx
@@ -592,6 +592,606 @@
       </w:tblCellMar>
     </w:tblPr>
   </w:style>
+  <w:style w:type="table" w:styleId="HelleSchattierung-Akzent6">
+    <w:name w:val="Light Shading Accent 6"/>
+    <w:basedOn w:val="NormaleTabelle"/>
+    <w:uiPriority w:val="60"/>
+    <w:rsid w:val="0045382D"/>
+    <w:rPr>
+      <w:color w:val="E36C0A" w:themeColor="accent6" w:themeShade="BF"/>
+    </w:rPr>
+    <w:tblPr>
+      <w:tblStyleRowBandSize w:val="1"/>
+      <w:tblStyleColBandSize w:val="1"/>
+      <w:tblInd w:w="0" w:type="dxa"/>
+      <w:tblBorders>
+        <w:top w:val="single" w:sz="8" w:space="0" w:color="F79646" w:themeColor="accent6"/>
+        <w:bottom w:val="single" w:sz="8" w:space="0" w:color="F79646" w:themeColor="accent6"/>
+      </w:tblBorders>
+      <w:tblCellMar>
+        <w:top w:w="0" w:type="dxa"/>
+        <w:left w:w="108" w:type="dxa"/>
+        <w:bottom w:w="0" w:type="dxa"/>
+        <w:right w:w="108" w:type="dxa"/>
+      </w:tblCellMar>
+    </w:tblPr>
+    <w:tblStylePr w:type="firstRow">
+      <w:pPr>
+        <w:spacing w:before="0" w:after="0" w:line="240" w:lineRule="auto"/>
+      </w:pPr>
+      <w:rPr>
+        <w:b/>
+        <w:bCs/>
+      </w:rPr>
+      <w:tblPr/>
+      <w:tcPr>
+        <w:tcBorders>
+          <w:top w:val="single" w:sz="8" w:space="0" w:color="F79646" w:themeColor="accent6"/>
+          <w:left w:val="nil"/>
+          <w:bottom w:val="single" w:sz="8" w:space="0" w:color="F79646" w:themeColor="accent6"/>
+          <w:right w:val="nil"/>
+          <w:insideH w:val="nil"/>
+          <w:insideV w:val="nil"/>
+        </w:tcBorders>
+      </w:tcPr>
+    </w:tblStylePr>
+    <w:tblStylePr w:type="lastRow">
+      <w:pPr>
+        <w:spacing w:before="0" w:after="0" w:line="240" w:lineRule="auto"/>
+      </w:pPr>
+      <w:rPr>
+        <w:b/>
+        <w:bCs/>
+      </w:rPr>
+      <w:tblPr/>
+      <w:tcPr>
+        <w:tcBorders>
+          <w:top w:val="single" w:sz="8" w:space="0" w:color="F79646" w:themeColor="accent6"/>
+          <w:left w:val="nil"/>
+          <w:bottom w:val="single" w:sz="8" w:space="0" w:color="F79646" w:themeColor="accent6"/>
+          <w:right w:val="nil"/>
+          <w:insideH w:val="nil"/>
+          <w:insideV w:val="nil"/>
+        </w:tcBorders>
+      </w:tcPr>
+    </w:tblStylePr>
+    <w:tblStylePr w:type="firstCol">
+      <w:rPr>
+        <w:b/>
+        <w:bCs/>
+      </w:rPr>
+    </w:tblStylePr>
+    <w:tblStylePr w:type="lastCol">
+      <w:rPr>
+        <w:b/>
+        <w:bCs/>
+      </w:rPr>
+    </w:tblStylePr>
+    <w:tblStylePr w:type="band1Vert">
+      <w:tblPr/>
+      <w:tcPr>
+        <w:tcBorders>
+          <w:left w:val="nil"/>
+          <w:right w:val="nil"/>
+          <w:insideH w:val="nil"/>
+          <w:insideV w:val="nil"/>
+        </w:tcBorders>
+        <w:shd w:val="clear" w:color="auto" w:fill="FDE4D0" w:themeFill="accent6" w:themeFillTint="3F"/>
+      </w:tcPr>
+    </w:tblStylePr>
+    <w:tblStylePr w:type="band1Horz">
+      <w:tblPr/>
+      <w:tcPr>
+        <w:tcBorders>
+          <w:left w:val="nil"/>
+          <w:right w:val="nil"/>
+          <w:insideH w:val="nil"/>
+          <w:insideV w:val="nil"/>
+        </w:tcBorders>
+        <w:shd w:val="clear" w:color="auto" w:fill="FDE4D0" w:themeFill="accent6" w:themeFillTint="3F"/>
+      </w:tcPr>
+    </w:tblStylePr>
+  </w:style>
+  <w:style w:type="table" w:styleId="HelleSchattierung-Akzent4">
+    <w:name w:val="Light Shading Accent 4"/>
+    <w:basedOn w:val="NormaleTabelle"/>
+    <w:uiPriority w:val="60"/>
+    <w:rsid w:val="0045382D"/>
+    <w:rPr>
+      <w:color w:val="5F497A" w:themeColor="accent4" w:themeShade="BF"/>
+    </w:rPr>
+    <w:tblPr>
+      <w:tblStyleRowBandSize w:val="1"/>
+      <w:tblStyleColBandSize w:val="1"/>
+      <w:tblInd w:w="0" w:type="dxa"/>
+      <w:tblBorders>
+        <w:top w:val="single" w:sz="8" w:space="0" w:color="8064A2" w:themeColor="accent4"/>
+        <w:bottom w:val="single" w:sz="8" w:space="0" w:color="8064A2" w:themeColor="accent4"/>
+      </w:tblBorders>
+      <w:tblCellMar>
+        <w:top w:w="0" w:type="dxa"/>
+        <w:left w:w="108" w:type="dxa"/>
+        <w:bottom w:w="0" w:type="dxa"/>
+        <w:right w:w="108" w:type="dxa"/>
+      </w:tblCellMar>
+    </w:tblPr>
+    <w:tblStylePr w:type="firstRow">
+      <w:pPr>
+        <w:spacing w:before="0" w:after="0" w:line="240" w:lineRule="auto"/>
+      </w:pPr>
+      <w:rPr>
+        <w:b/>
+        <w:bCs/>
+      </w:rPr>
+      <w:tblPr/>
+      <w:tcPr>
+        <w:tcBorders>
+          <w:top w:val="single" w:sz="8" w:space="0" w:color="8064A2" w:themeColor="accent4"/>
+          <w:left w:val="nil"/>
+          <w:bottom w:val="single" w:sz="8" w:space="0" w:color="8064A2" w:themeColor="accent4"/>
+          <w:right w:val="nil"/>
+          <w:insideH w:val="nil"/>
+          <w:insideV w:val="nil"/>
+        </w:tcBorders>
+      </w:tcPr>
+    </w:tblStylePr>
+    <w:tblStylePr w:type="lastRow">
+      <w:pPr>
+        <w:spacing w:before="0" w:after="0" w:line="240" w:lineRule="auto"/>
+      </w:pPr>
+      <w:rPr>
+        <w:b/>
+        <w:bCs/>
+      </w:rPr>
+      <w:tblPr/>
+      <w:tcPr>
+        <w:tcBorders>
+          <w:top w:val="single" w:sz="8" w:space="0" w:color="8064A2" w:themeColor="accent4"/>
+          <w:left w:val="nil"/>
+          <w:bottom w:val="single" w:sz="8" w:space="0" w:color="8064A2" w:themeColor="accent4"/>
+          <w:right w:val="nil"/>
+          <w:insideH w:val="nil"/>
+          <w:insideV w:val="nil"/>
+        </w:tcBorders>
+      </w:tcPr>
+    </w:tblStylePr>
+    <w:tblStylePr w:type="firstCol">
+      <w:rPr>
+        <w:b/>
+        <w:bCs/>
+      </w:rPr>
+    </w:tblStylePr>
+    <w:tblStylePr w:type="lastCol">
+      <w:rPr>
+        <w:b/>
+        <w:bCs/>
+      </w:rPr>
+    </w:tblStylePr>
+    <w:tblStylePr w:type="band1Vert">
+      <w:tblPr/>
+      <w:tcPr>
+        <w:tcBorders>
+          <w:left w:val="nil"/>
+          <w:right w:val="nil"/>
+          <w:insideH w:val="nil"/>
+          <w:insideV w:val="nil"/>
+        </w:tcBorders>
+        <w:shd w:val="clear" w:color="auto" w:fill="DFD8E8" w:themeFill="accent4" w:themeFillTint="3F"/>
+      </w:tcPr>
+    </w:tblStylePr>
+    <w:tblStylePr w:type="band1Horz">
+      <w:tblPr/>
+      <w:tcPr>
+        <w:tcBorders>
+          <w:left w:val="nil"/>
+          <w:right w:val="nil"/>
+          <w:insideH w:val="nil"/>
+          <w:insideV w:val="nil"/>
+        </w:tcBorders>
+        <w:shd w:val="clear" w:color="auto" w:fill="DFD8E8" w:themeFill="accent4" w:themeFillTint="3F"/>
+      </w:tcPr>
+    </w:tblStylePr>
+  </w:style>
+  <w:style w:type="table" w:styleId="HelleSchattierung-Akzent3">
+    <w:name w:val="Light Shading Accent 3"/>
+    <w:basedOn w:val="NormaleTabelle"/>
+    <w:uiPriority w:val="60"/>
+    <w:rsid w:val="0045382D"/>
+    <w:rPr>
+      <w:color w:val="76923C" w:themeColor="accent3" w:themeShade="BF"/>
+    </w:rPr>
+    <w:tblPr>
+      <w:tblStyleRowBandSize w:val="1"/>
+      <w:tblStyleColBandSize w:val="1"/>
+      <w:tblInd w:w="0" w:type="dxa"/>
+      <w:tblBorders>
+        <w:top w:val="single" w:sz="8" w:space="0" w:color="9BBB59" w:themeColor="accent3"/>
+        <w:bottom w:val="single" w:sz="8" w:space="0" w:color="9BBB59" w:themeColor="accent3"/>
+      </w:tblBorders>
+      <w:tblCellMar>
+        <w:top w:w="0" w:type="dxa"/>
+        <w:left w:w="108" w:type="dxa"/>
+        <w:bottom w:w="0" w:type="dxa"/>
+        <w:right w:w="108" w:type="dxa"/>
+      </w:tblCellMar>
+    </w:tblPr>
+    <w:tblStylePr w:type="firstRow">
+      <w:pPr>
+        <w:spacing w:before="0" w:after="0" w:line="240" w:lineRule="auto"/>
+      </w:pPr>
+      <w:rPr>
+        <w:b/>
+        <w:bCs/>
+      </w:rPr>
+      <w:tblPr/>
+      <w:tcPr>
+        <w:tcBorders>
+          <w:top w:val="single" w:sz="8" w:space="0" w:color="9BBB59" w:themeColor="accent3"/>
+          <w:left w:val="nil"/>
+          <w:bottom w:val="single" w:sz="8" w:space="0" w:color="9BBB59" w:themeColor="accent3"/>
+          <w:right w:val="nil"/>
+          <w:insideH w:val="nil"/>
+          <w:insideV w:val="nil"/>
+        </w:tcBorders>
+      </w:tcPr>
+    </w:tblStylePr>
+    <w:tblStylePr w:type="lastRow">
+      <w:pPr>
+        <w:spacing w:before="0" w:after="0" w:line="240" w:lineRule="auto"/>
+      </w:pPr>
+      <w:rPr>
+        <w:b/>
+        <w:bCs/>
+      </w:rPr>
+      <w:tblPr/>
+      <w:tcPr>
+        <w:tcBorders>
+          <w:top w:val="single" w:sz="8" w:space="0" w:color="9BBB59" w:themeColor="accent3"/>
+          <w:left w:val="nil"/>
+          <w:bottom w:val="single" w:sz="8" w:space="0" w:color="9BBB59" w:themeColor="accent3"/>
+          <w:right w:val="nil"/>
+          <w:insideH w:val="nil"/>
+          <w:insideV w:val="nil"/>
+        </w:tcBorders>
+      </w:tcPr>
+    </w:tblStylePr>
+    <w:tblStylePr w:type="firstCol">
+      <w:rPr>
+        <w:b/>
+        <w:bCs/>
+      </w:rPr>
+    </w:tblStylePr>
+    <w:tblStylePr w:type="lastCol">
+      <w:rPr>
+        <w:b/>
+        <w:bCs/>
+      </w:rPr>
+    </w:tblStylePr>
+    <w:tblStylePr w:type="band1Vert">
+      <w:tblPr/>
+      <w:tcPr>
+        <w:tcBorders>
+          <w:left w:val="nil"/>
+          <w:right w:val="nil"/>
+          <w:insideH w:val="nil"/>
+          <w:insideV w:val="nil"/>
+        </w:tcBorders>
+        <w:shd w:val="clear" w:color="auto" w:fill="E6EED5" w:themeFill="accent3" w:themeFillTint="3F"/>
+      </w:tcPr>
+    </w:tblStylePr>
+    <w:tblStylePr w:type="band1Horz">
+      <w:tblPr/>
+      <w:tcPr>
+        <w:tcBorders>
+          <w:left w:val="nil"/>
+          <w:right w:val="nil"/>
+          <w:insideH w:val="nil"/>
+          <w:insideV w:val="nil"/>
+        </w:tcBorders>
+        <w:shd w:val="clear" w:color="auto" w:fill="E6EED5" w:themeFill="accent3" w:themeFillTint="3F"/>
+      </w:tcPr>
+    </w:tblStylePr>
+  </w:style>
+  <w:style w:type="table" w:styleId="HelleSchattierung-Akzent2">
+    <w:name w:val="Light Shading Accent 2"/>
+    <w:basedOn w:val="NormaleTabelle"/>
+    <w:uiPriority w:val="60"/>
+    <w:rsid w:val="0045382D"/>
+    <w:rPr>
+      <w:color w:val="943634" w:themeColor="accent2" w:themeShade="BF"/>
+    </w:rPr>
+    <w:tblPr>
+      <w:tblStyleRowBandSize w:val="1"/>
+      <w:tblStyleColBandSize w:val="1"/>
+      <w:tblInd w:w="0" w:type="dxa"/>
+      <w:tblBorders>
+        <w:top w:val="single" w:sz="8" w:space="0" w:color="C0504D" w:themeColor="accent2"/>
+        <w:bottom w:val="single" w:sz="8" w:space="0" w:color="C0504D" w:themeColor="accent2"/>
+      </w:tblBorders>
+      <w:tblCellMar>
+        <w:top w:w="0" w:type="dxa"/>
+        <w:left w:w="108" w:type="dxa"/>
+        <w:bottom w:w="0" w:type="dxa"/>
+        <w:right w:w="108" w:type="dxa"/>
+      </w:tblCellMar>
+    </w:tblPr>
+    <w:tblStylePr w:type="firstRow">
+      <w:pPr>
+        <w:spacing w:before="0" w:after="0" w:line="240" w:lineRule="auto"/>
+      </w:pPr>
+      <w:rPr>
+        <w:b/>
+        <w:bCs/>
+      </w:rPr>
+      <w:tblPr/>
+      <w:tcPr>
+        <w:tcBorders>
+          <w:top w:val="single" w:sz="8" w:space="0" w:color="C0504D" w:themeColor="accent2"/>
+          <w:left w:val="nil"/>
+          <w:bottom w:val="single" w:sz="8" w:space="0" w:color="C0504D" w:themeColor="accent2"/>
+          <w:right w:val="nil"/>
+          <w:insideH w:val="nil"/>
+          <w:insideV w:val="nil"/>
+        </w:tcBorders>
+      </w:tcPr>
+    </w:tblStylePr>
+    <w:tblStylePr w:type="lastRow">
+      <w:pPr>
+        <w:spacing w:before="0" w:after="0" w:line="240" w:lineRule="auto"/>
+      </w:pPr>
+      <w:rPr>
+        <w:b/>
+        <w:bCs/>
+      </w:rPr>
+      <w:tblPr/>
+      <w:tcPr>
+        <w:tcBorders>
+          <w:top w:val="single" w:sz="8" w:space="0" w:color="C0504D" w:themeColor="accent2"/>
+          <w:left w:val="nil"/>
+          <w:bottom w:val="single" w:sz="8" w:space="0" w:color="C0504D" w:themeColor="accent2"/>
+          <w:right w:val="nil"/>
+          <w:insideH w:val="nil"/>
+          <w:insideV w:val="nil"/>
+        </w:tcBorders>
+      </w:tcPr>
+    </w:tblStylePr>
+    <w:tblStylePr w:type="firstCol">
+      <w:rPr>
+        <w:b/>
+        <w:bCs/>
+      </w:rPr>
+    </w:tblStylePr>
+    <w:tblStylePr w:type="lastCol">
+      <w:rPr>
+        <w:b/>
+        <w:bCs/>
+      </w:rPr>
+    </w:tblStylePr>
+    <w:tblStylePr w:type="band1Vert">
+      <w:tblPr/>
+      <w:tcPr>
+        <w:tcBorders>
+          <w:left w:val="nil"/>
+          <w:right w:val="nil"/>
+          <w:insideH w:val="nil"/>
+          <w:insideV w:val="nil"/>
+        </w:tcBorders>
+        <w:shd w:val="clear" w:color="auto" w:fill="EFD3D2" w:themeFill="accent2" w:themeFillTint="3F"/>
+      </w:tcPr>
+    </w:tblStylePr>
+    <w:tblStylePr w:type="band1Horz">
+      <w:tblPr/>
+      <w:tcPr>
+        <w:tcBorders>
+          <w:left w:val="nil"/>
+          <w:right w:val="nil"/>
+          <w:insideH w:val="nil"/>
+          <w:insideV w:val="nil"/>
+        </w:tcBorders>
+        <w:shd w:val="clear" w:color="auto" w:fill="EFD3D2" w:themeFill="accent2" w:themeFillTint="3F"/>
+      </w:tcPr>
+    </w:tblStylePr>
+  </w:style>
+  <w:style w:type="table" w:styleId="HelleSchattierung-Akzent1">
+    <w:name w:val="Light Shading Accent 1"/>
+    <w:basedOn w:val="NormaleTabelle"/>
+    <w:uiPriority w:val="60"/>
+    <w:rsid w:val="0045382D"/>
+    <w:rPr>
+      <w:color w:val="365F91" w:themeColor="accent1" w:themeShade="BF"/>
+    </w:rPr>
+    <w:tblPr>
+      <w:tblStyleRowBandSize w:val="1"/>
+      <w:tblStyleColBandSize w:val="1"/>
+      <w:tblInd w:w="0" w:type="dxa"/>
+      <w:tblBorders>
+        <w:top w:val="single" w:sz="8" w:space="0" w:color="4F81BD" w:themeColor="accent1"/>
+        <w:bottom w:val="single" w:sz="8" w:space="0" w:color="4F81BD" w:themeColor="accent1"/>
+      </w:tblBorders>
+      <w:tblCellMar>
+        <w:top w:w="0" w:type="dxa"/>
+        <w:left w:w="108" w:type="dxa"/>
+        <w:bottom w:w="0" w:type="dxa"/>
+        <w:right w:w="108" w:type="dxa"/>
+      </w:tblCellMar>
+    </w:tblPr>
+    <w:tblStylePr w:type="firstRow">
+      <w:pPr>
+        <w:spacing w:before="0" w:after="0" w:line="240" w:lineRule="auto"/>
+      </w:pPr>
+      <w:rPr>
+        <w:b/>
+        <w:bCs/>
+      </w:rPr>
+      <w:tblPr/>
+      <w:tcPr>
+        <w:tcBorders>
+          <w:top w:val="single" w:sz="8" w:space="0" w:color="4F81BD" w:themeColor="accent1"/>
+          <w:left w:val="nil"/>
+          <w:bottom w:val="single" w:sz="8" w:space="0" w:color="4F81BD" w:themeColor="accent1"/>
+          <w:right w:val="nil"/>
+          <w:insideH w:val="nil"/>
+          <w:insideV w:val="nil"/>
+        </w:tcBorders>
+      </w:tcPr>
+    </w:tblStylePr>
+    <w:tblStylePr w:type="lastRow">
+      <w:pPr>
+        <w:spacing w:before="0" w:after="0" w:line="240" w:lineRule="auto"/>
+      </w:pPr>
+      <w:rPr>
+        <w:b/>
+        <w:bCs/>
+      </w:rPr>
+      <w:tblPr/>
+      <w:tcPr>
+        <w:tcBorders>
+          <w:top w:val="single" w:sz="8" w:space="0" w:color="4F81BD" w:themeColor="accent1"/>
+          <w:left w:val="nil"/>
+          <w:bottom w:val="single" w:sz="8" w:space="0" w:color="4F81BD" w:themeColor="accent1"/>
+          <w:right w:val="nil"/>
+          <w:insideH w:val="nil"/>
+          <w:insideV w:val="nil"/>
+        </w:tcBorders>
+      </w:tcPr>
+    </w:tblStylePr>
+    <w:tblStylePr w:type="firstCol">
+      <w:rPr>
+        <w:b/>
+        <w:bCs/>
+      </w:rPr>
+    </w:tblStylePr>
+    <w:tblStylePr w:type="lastCol">
+      <w:rPr>
+        <w:b/>
+        <w:bCs/>
+      </w:rPr>
+    </w:tblStylePr>
+    <w:tblStylePr w:type="band1Vert">
+      <w:tblPr/>
+      <w:tcPr>
+        <w:tcBorders>
+          <w:left w:val="nil"/>
+          <w:right w:val="nil"/>
+          <w:insideH w:val="nil"/>
+          <w:insideV w:val="nil"/>
+        </w:tcBorders>
+        <w:shd w:val="clear" w:color="auto" w:fill="D3DFEE" w:themeFill="accent1" w:themeFillTint="3F"/>
+      </w:tcPr>
+    </w:tblStylePr>
+    <w:tblStylePr w:type="band1Horz">
+      <w:tblPr/>
+      <w:tcPr>
+        <w:tcBorders>
+          <w:left w:val="nil"/>
+          <w:right w:val="nil"/>
+          <w:insideH w:val="nil"/>
+          <w:insideV w:val="nil"/>
+        </w:tcBorders>
+        <w:shd w:val="clear" w:color="auto" w:fill="D3DFEE" w:themeFill="accent1" w:themeFillTint="3F"/>
+      </w:tcPr>
+    </w:tblStylePr>
+  </w:style>
+  <w:style w:type="table" w:styleId="HelleSchattierung">
+    <w:name w:val="Light Shading"/>
+    <w:basedOn w:val="NormaleTabelle"/>
+    <w:uiPriority w:val="60"/>
+    <w:rsid w:val="0045382D"/>
+    <w:rPr>
+      <w:color w:val="000000" w:themeColor="text1" w:themeShade="BF"/>
+    </w:rPr>
+    <w:tblPr>
+      <w:tblStyleRowBandSize w:val="1"/>
+      <w:tblStyleColBandSize w:val="1"/>
+      <w:tblInd w:w="0" w:type="dxa"/>
+      <w:tblBorders>
+        <w:top w:val="single" w:sz="8" w:space="0" w:color="000000" w:themeColor="text1"/>
+        <w:bottom w:val="single" w:sz="8" w:space="0" w:color="000000" w:themeColor="text1"/>
+      </w:tblBorders>
+      <w:tblCellMar>
+        <w:top w:w="0" w:type="dxa"/>
+        <w:left w:w="108" w:type="dxa"/>
+        <w:bottom w:w="0" w:type="dxa"/>
+        <w:right w:w="108" w:type="dxa"/>
+      </w:tblCellMar>
+    </w:tblPr>
+    <w:tblStylePr w:type="firstRow">
+      <w:pPr>
+        <w:spacing w:before="0" w:after="0" w:line="240" w:lineRule="auto"/>
+      </w:pPr>
+      <w:rPr>
+        <w:b/>
+        <w:bCs/>
+      </w:rPr>
+      <w:tblPr/>
+      <w:tcPr>
+        <w:tcBorders>
+          <w:top w:val="single" w:sz="8" w:space="0" w:color="000000" w:themeColor="text1"/>
+          <w:left w:val="nil"/>
+          <w:bottom w:val="single" w:sz="8" w:space="0" w:color="000000" w:themeColor="text1"/>
+          <w:right w:val="nil"/>
+          <w:insideH w:val="nil"/>
+          <w:insideV w:val="nil"/>
+        </w:tcBorders>
+      </w:tcPr>
+    </w:tblStylePr>
+    <w:tblStylePr w:type="lastRow">
+      <w:pPr>
+        <w:spacing w:before="0" w:after="0" w:line="240" w:lineRule="auto"/>
+      </w:pPr>
+      <w:rPr>
+        <w:b/>
+        <w:bCs/>
+      </w:rPr>
+      <w:tblPr/>
+      <w:tcPr>
+        <w:tcBorders>
+          <w:top w:val="single" w:sz="8" w:space="0" w:color="000000" w:themeColor="text1"/>
+          <w:left w:val="nil"/>
+          <w:bottom w:val="single" w:sz="8" w:space="0" w:color="000000" w:themeColor="text1"/>
+          <w:right w:val="nil"/>
+          <w:insideH w:val="nil"/>
+          <w:insideV w:val="nil"/>
+        </w:tcBorders>
+      </w:tcPr>
+    </w:tblStylePr>
+    <w:tblStylePr w:type="firstCol">
+      <w:rPr>
+        <w:b/>
+        <w:bCs/>
+      </w:rPr>
+    </w:tblStylePr>
+    <w:tblStylePr w:type="lastCol">
+      <w:rPr>
+        <w:b/>
+        <w:bCs/>
+      </w:rPr>
+    </w:tblStylePr>
+    <w:tblStylePr w:type="band1Vert">
+      <w:tblPr/>
+      <w:tcPr>
+        <w:tcBorders>
+          <w:left w:val="nil"/>
+          <w:right w:val="nil"/>
+          <w:insideH w:val="nil"/>
+          <w:insideV w:val="nil"/>
+        </w:tcBorders>
+        <w:shd w:val="clear" w:color="auto" w:fill="C0C0C0" w:themeFill="text1" w:themeFillTint="3F"/>
+      </w:tcPr>
+    </w:tblStylePr>
+    <w:tblStylePr w:type="band1Horz">
+      <w:tblPr/>
+      <w:tcPr>
+        <w:tcBorders>
+          <w:left w:val="nil"/>
+          <w:right w:val="nil"/>
+          <w:insideH w:val="nil"/>
+          <w:insideV w:val="nil"/>
+        </w:tcBorders>
+        <w:shd w:val="clear" w:color="auto" w:fill="C0C0C0" w:themeFill="text1" w:themeFillTint="3F"/>
+      </w:tcPr>
+    </w:tblStylePr>
+  </w:style>
 </w:styles>
 </file>
 
@@ -842,6 +1442,606 @@
         <w:right w:w="108" w:type="dxa"/>
       </w:tblCellMar>
     </w:tblPr>
+  </w:style>
+  <w:style w:type="table" w:styleId="HelleSchattierung-Akzent6">
+    <w:name w:val="Light Shading Accent 6"/>
+    <w:basedOn w:val="NormaleTabelle"/>
+    <w:uiPriority w:val="60"/>
+    <w:rsid w:val="0045382D"/>
+    <w:rPr>
+      <w:color w:val="E36C0A" w:themeColor="accent6" w:themeShade="BF"/>
+    </w:rPr>
+    <w:tblPr>
+      <w:tblStyleRowBandSize w:val="1"/>
+      <w:tblStyleColBandSize w:val="1"/>
+      <w:tblInd w:w="0" w:type="dxa"/>
+      <w:tblBorders>
+        <w:top w:val="single" w:sz="8" w:space="0" w:color="F79646" w:themeColor="accent6"/>
+        <w:bottom w:val="single" w:sz="8" w:space="0" w:color="F79646" w:themeColor="accent6"/>
+      </w:tblBorders>
+      <w:tblCellMar>
+        <w:top w:w="0" w:type="dxa"/>
+        <w:left w:w="108" w:type="dxa"/>
+        <w:bottom w:w="0" w:type="dxa"/>
+        <w:right w:w="108" w:type="dxa"/>
+      </w:tblCellMar>
+    </w:tblPr>
+    <w:tblStylePr w:type="firstRow">
+      <w:pPr>
+        <w:spacing w:before="0" w:after="0" w:line="240" w:lineRule="auto"/>
+      </w:pPr>
+      <w:rPr>
+        <w:b/>
+        <w:bCs/>
+      </w:rPr>
+      <w:tblPr/>
+      <w:tcPr>
+        <w:tcBorders>
+          <w:top w:val="single" w:sz="8" w:space="0" w:color="F79646" w:themeColor="accent6"/>
+          <w:left w:val="nil"/>
+          <w:bottom w:val="single" w:sz="8" w:space="0" w:color="F79646" w:themeColor="accent6"/>
+          <w:right w:val="nil"/>
+          <w:insideH w:val="nil"/>
+          <w:insideV w:val="nil"/>
+        </w:tcBorders>
+      </w:tcPr>
+    </w:tblStylePr>
+    <w:tblStylePr w:type="lastRow">
+      <w:pPr>
+        <w:spacing w:before="0" w:after="0" w:line="240" w:lineRule="auto"/>
+      </w:pPr>
+      <w:rPr>
+        <w:b/>
+        <w:bCs/>
+      </w:rPr>
+      <w:tblPr/>
+      <w:tcPr>
+        <w:tcBorders>
+          <w:top w:val="single" w:sz="8" w:space="0" w:color="F79646" w:themeColor="accent6"/>
+          <w:left w:val="nil"/>
+          <w:bottom w:val="single" w:sz="8" w:space="0" w:color="F79646" w:themeColor="accent6"/>
+          <w:right w:val="nil"/>
+          <w:insideH w:val="nil"/>
+          <w:insideV w:val="nil"/>
+        </w:tcBorders>
+      </w:tcPr>
+    </w:tblStylePr>
+    <w:tblStylePr w:type="firstCol">
+      <w:rPr>
+        <w:b/>
+        <w:bCs/>
+      </w:rPr>
+    </w:tblStylePr>
+    <w:tblStylePr w:type="lastCol">
+      <w:rPr>
+        <w:b/>
+        <w:bCs/>
+      </w:rPr>
+    </w:tblStylePr>
+    <w:tblStylePr w:type="band1Vert">
+      <w:tblPr/>
+      <w:tcPr>
+        <w:tcBorders>
+          <w:left w:val="nil"/>
+          <w:right w:val="nil"/>
+          <w:insideH w:val="nil"/>
+          <w:insideV w:val="nil"/>
+        </w:tcBorders>
+        <w:shd w:val="clear" w:color="auto" w:fill="FDE4D0" w:themeFill="accent6" w:themeFillTint="3F"/>
+      </w:tcPr>
+    </w:tblStylePr>
+    <w:tblStylePr w:type="band1Horz">
+      <w:tblPr/>
+      <w:tcPr>
+        <w:tcBorders>
+          <w:left w:val="nil"/>
+          <w:right w:val="nil"/>
+          <w:insideH w:val="nil"/>
+          <w:insideV w:val="nil"/>
+        </w:tcBorders>
+        <w:shd w:val="clear" w:color="auto" w:fill="FDE4D0" w:themeFill="accent6" w:themeFillTint="3F"/>
+      </w:tcPr>
+    </w:tblStylePr>
+  </w:style>
+  <w:style w:type="table" w:styleId="HelleSchattierung-Akzent4">
+    <w:name w:val="Light Shading Accent 4"/>
+    <w:basedOn w:val="NormaleTabelle"/>
+    <w:uiPriority w:val="60"/>
+    <w:rsid w:val="0045382D"/>
+    <w:rPr>
+      <w:color w:val="5F497A" w:themeColor="accent4" w:themeShade="BF"/>
+    </w:rPr>
+    <w:tblPr>
+      <w:tblStyleRowBandSize w:val="1"/>
+      <w:tblStyleColBandSize w:val="1"/>
+      <w:tblInd w:w="0" w:type="dxa"/>
+      <w:tblBorders>
+        <w:top w:val="single" w:sz="8" w:space="0" w:color="8064A2" w:themeColor="accent4"/>
+        <w:bottom w:val="single" w:sz="8" w:space="0" w:color="8064A2" w:themeColor="accent4"/>
+      </w:tblBorders>
+      <w:tblCellMar>
+        <w:top w:w="0" w:type="dxa"/>
+        <w:left w:w="108" w:type="dxa"/>
+        <w:bottom w:w="0" w:type="dxa"/>
+        <w:right w:w="108" w:type="dxa"/>
+      </w:tblCellMar>
+    </w:tblPr>
+    <w:tblStylePr w:type="firstRow">
+      <w:pPr>
+        <w:spacing w:before="0" w:after="0" w:line="240" w:lineRule="auto"/>
+      </w:pPr>
+      <w:rPr>
+        <w:b/>
+        <w:bCs/>
+      </w:rPr>
+      <w:tblPr/>
+      <w:tcPr>
+        <w:tcBorders>
+          <w:top w:val="single" w:sz="8" w:space="0" w:color="8064A2" w:themeColor="accent4"/>
+          <w:left w:val="nil"/>
+          <w:bottom w:val="single" w:sz="8" w:space="0" w:color="8064A2" w:themeColor="accent4"/>
+          <w:right w:val="nil"/>
+          <w:insideH w:val="nil"/>
+          <w:insideV w:val="nil"/>
+        </w:tcBorders>
+      </w:tcPr>
+    </w:tblStylePr>
+    <w:tblStylePr w:type="lastRow">
+      <w:pPr>
+        <w:spacing w:before="0" w:after="0" w:line="240" w:lineRule="auto"/>
+      </w:pPr>
+      <w:rPr>
+        <w:b/>
+        <w:bCs/>
+      </w:rPr>
+      <w:tblPr/>
+      <w:tcPr>
+        <w:tcBorders>
+          <w:top w:val="single" w:sz="8" w:space="0" w:color="8064A2" w:themeColor="accent4"/>
+          <w:left w:val="nil"/>
+          <w:bottom w:val="single" w:sz="8" w:space="0" w:color="8064A2" w:themeColor="accent4"/>
+          <w:right w:val="nil"/>
+          <w:insideH w:val="nil"/>
+          <w:insideV w:val="nil"/>
+        </w:tcBorders>
+      </w:tcPr>
+    </w:tblStylePr>
+    <w:tblStylePr w:type="firstCol">
+      <w:rPr>
+        <w:b/>
+        <w:bCs/>
+      </w:rPr>
+    </w:tblStylePr>
+    <w:tblStylePr w:type="lastCol">
+      <w:rPr>
+        <w:b/>
+        <w:bCs/>
+      </w:rPr>
+    </w:tblStylePr>
+    <w:tblStylePr w:type="band1Vert">
+      <w:tblPr/>
+      <w:tcPr>
+        <w:tcBorders>
+          <w:left w:val="nil"/>
+          <w:right w:val="nil"/>
+          <w:insideH w:val="nil"/>
+          <w:insideV w:val="nil"/>
+        </w:tcBorders>
+        <w:shd w:val="clear" w:color="auto" w:fill="DFD8E8" w:themeFill="accent4" w:themeFillTint="3F"/>
+      </w:tcPr>
+    </w:tblStylePr>
+    <w:tblStylePr w:type="band1Horz">
+      <w:tblPr/>
+      <w:tcPr>
+        <w:tcBorders>
+          <w:left w:val="nil"/>
+          <w:right w:val="nil"/>
+          <w:insideH w:val="nil"/>
+          <w:insideV w:val="nil"/>
+        </w:tcBorders>
+        <w:shd w:val="clear" w:color="auto" w:fill="DFD8E8" w:themeFill="accent4" w:themeFillTint="3F"/>
+      </w:tcPr>
+    </w:tblStylePr>
+  </w:style>
+  <w:style w:type="table" w:styleId="HelleSchattierung-Akzent3">
+    <w:name w:val="Light Shading Accent 3"/>
+    <w:basedOn w:val="NormaleTabelle"/>
+    <w:uiPriority w:val="60"/>
+    <w:rsid w:val="0045382D"/>
+    <w:rPr>
+      <w:color w:val="76923C" w:themeColor="accent3" w:themeShade="BF"/>
+    </w:rPr>
+    <w:tblPr>
+      <w:tblStyleRowBandSize w:val="1"/>
+      <w:tblStyleColBandSize w:val="1"/>
+      <w:tblInd w:w="0" w:type="dxa"/>
+      <w:tblBorders>
+        <w:top w:val="single" w:sz="8" w:space="0" w:color="9BBB59" w:themeColor="accent3"/>
+        <w:bottom w:val="single" w:sz="8" w:space="0" w:color="9BBB59" w:themeColor="accent3"/>
+      </w:tblBorders>
+      <w:tblCellMar>
+        <w:top w:w="0" w:type="dxa"/>
+        <w:left w:w="108" w:type="dxa"/>
+        <w:bottom w:w="0" w:type="dxa"/>
+        <w:right w:w="108" w:type="dxa"/>
+      </w:tblCellMar>
+    </w:tblPr>
+    <w:tblStylePr w:type="firstRow">
+      <w:pPr>
+        <w:spacing w:before="0" w:after="0" w:line="240" w:lineRule="auto"/>
+      </w:pPr>
+      <w:rPr>
+        <w:b/>
+        <w:bCs/>
+      </w:rPr>
+      <w:tblPr/>
+      <w:tcPr>
+        <w:tcBorders>
+          <w:top w:val="single" w:sz="8" w:space="0" w:color="9BBB59" w:themeColor="accent3"/>
+          <w:left w:val="nil"/>
+          <w:bottom w:val="single" w:sz="8" w:space="0" w:color="9BBB59" w:themeColor="accent3"/>
+          <w:right w:val="nil"/>
+          <w:insideH w:val="nil"/>
+          <w:insideV w:val="nil"/>
+        </w:tcBorders>
+      </w:tcPr>
+    </w:tblStylePr>
+    <w:tblStylePr w:type="lastRow">
+      <w:pPr>
+        <w:spacing w:before="0" w:after="0" w:line="240" w:lineRule="auto"/>
+      </w:pPr>
+      <w:rPr>
+        <w:b/>
+        <w:bCs/>
+      </w:rPr>
+      <w:tblPr/>
+      <w:tcPr>
+        <w:tcBorders>
+          <w:top w:val="single" w:sz="8" w:space="0" w:color="9BBB59" w:themeColor="accent3"/>
+          <w:left w:val="nil"/>
+          <w:bottom w:val="single" w:sz="8" w:space="0" w:color="9BBB59" w:themeColor="accent3"/>
+          <w:right w:val="nil"/>
+          <w:insideH w:val="nil"/>
+          <w:insideV w:val="nil"/>
+        </w:tcBorders>
+      </w:tcPr>
+    </w:tblStylePr>
+    <w:tblStylePr w:type="firstCol">
+      <w:rPr>
+        <w:b/>
+        <w:bCs/>
+      </w:rPr>
+    </w:tblStylePr>
+    <w:tblStylePr w:type="lastCol">
+      <w:rPr>
+        <w:b/>
+        <w:bCs/>
+      </w:rPr>
+    </w:tblStylePr>
+    <w:tblStylePr w:type="band1Vert">
+      <w:tblPr/>
+      <w:tcPr>
+        <w:tcBorders>
+          <w:left w:val="nil"/>
+          <w:right w:val="nil"/>
+          <w:insideH w:val="nil"/>
+          <w:insideV w:val="nil"/>
+        </w:tcBorders>
+        <w:shd w:val="clear" w:color="auto" w:fill="E6EED5" w:themeFill="accent3" w:themeFillTint="3F"/>
+      </w:tcPr>
+    </w:tblStylePr>
+    <w:tblStylePr w:type="band1Horz">
+      <w:tblPr/>
+      <w:tcPr>
+        <w:tcBorders>
+          <w:left w:val="nil"/>
+          <w:right w:val="nil"/>
+          <w:insideH w:val="nil"/>
+          <w:insideV w:val="nil"/>
+        </w:tcBorders>
+        <w:shd w:val="clear" w:color="auto" w:fill="E6EED5" w:themeFill="accent3" w:themeFillTint="3F"/>
+      </w:tcPr>
+    </w:tblStylePr>
+  </w:style>
+  <w:style w:type="table" w:styleId="HelleSchattierung-Akzent2">
+    <w:name w:val="Light Shading Accent 2"/>
+    <w:basedOn w:val="NormaleTabelle"/>
+    <w:uiPriority w:val="60"/>
+    <w:rsid w:val="0045382D"/>
+    <w:rPr>
+      <w:color w:val="943634" w:themeColor="accent2" w:themeShade="BF"/>
+    </w:rPr>
+    <w:tblPr>
+      <w:tblStyleRowBandSize w:val="1"/>
+      <w:tblStyleColBandSize w:val="1"/>
+      <w:tblInd w:w="0" w:type="dxa"/>
+      <w:tblBorders>
+        <w:top w:val="single" w:sz="8" w:space="0" w:color="C0504D" w:themeColor="accent2"/>
+        <w:bottom w:val="single" w:sz="8" w:space="0" w:color="C0504D" w:themeColor="accent2"/>
+      </w:tblBorders>
+      <w:tblCellMar>
+        <w:top w:w="0" w:type="dxa"/>
+        <w:left w:w="108" w:type="dxa"/>
+        <w:bottom w:w="0" w:type="dxa"/>
+        <w:right w:w="108" w:type="dxa"/>
+      </w:tblCellMar>
+    </w:tblPr>
+    <w:tblStylePr w:type="firstRow">
+      <w:pPr>
+        <w:spacing w:before="0" w:after="0" w:line="240" w:lineRule="auto"/>
+      </w:pPr>
+      <w:rPr>
+        <w:b/>
+        <w:bCs/>
+      </w:rPr>
+      <w:tblPr/>
+      <w:tcPr>
+        <w:tcBorders>
+          <w:top w:val="single" w:sz="8" w:space="0" w:color="C0504D" w:themeColor="accent2"/>
+          <w:left w:val="nil"/>
+          <w:bottom w:val="single" w:sz="8" w:space="0" w:color="C0504D" w:themeColor="accent2"/>
+          <w:right w:val="nil"/>
+          <w:insideH w:val="nil"/>
+          <w:insideV w:val="nil"/>
+        </w:tcBorders>
+      </w:tcPr>
+    </w:tblStylePr>
+    <w:tblStylePr w:type="lastRow">
+      <w:pPr>
+        <w:spacing w:before="0" w:after="0" w:line="240" w:lineRule="auto"/>
+      </w:pPr>
+      <w:rPr>
+        <w:b/>
+        <w:bCs/>
+      </w:rPr>
+      <w:tblPr/>
+      <w:tcPr>
+        <w:tcBorders>
+          <w:top w:val="single" w:sz="8" w:space="0" w:color="C0504D" w:themeColor="accent2"/>
+          <w:left w:val="nil"/>
+          <w:bottom w:val="single" w:sz="8" w:space="0" w:color="C0504D" w:themeColor="accent2"/>
+          <w:right w:val="nil"/>
+          <w:insideH w:val="nil"/>
+          <w:insideV w:val="nil"/>
+        </w:tcBorders>
+      </w:tcPr>
+    </w:tblStylePr>
+    <w:tblStylePr w:type="firstCol">
+      <w:rPr>
+        <w:b/>
+        <w:bCs/>
+      </w:rPr>
+    </w:tblStylePr>
+    <w:tblStylePr w:type="lastCol">
+      <w:rPr>
+        <w:b/>
+        <w:bCs/>
+      </w:rPr>
+    </w:tblStylePr>
+    <w:tblStylePr w:type="band1Vert">
+      <w:tblPr/>
+      <w:tcPr>
+        <w:tcBorders>
+          <w:left w:val="nil"/>
+          <w:right w:val="nil"/>
+          <w:insideH w:val="nil"/>
+          <w:insideV w:val="nil"/>
+        </w:tcBorders>
+        <w:shd w:val="clear" w:color="auto" w:fill="EFD3D2" w:themeFill="accent2" w:themeFillTint="3F"/>
+      </w:tcPr>
+    </w:tblStylePr>
+    <w:tblStylePr w:type="band1Horz">
+      <w:tblPr/>
+      <w:tcPr>
+        <w:tcBorders>
+          <w:left w:val="nil"/>
+          <w:right w:val="nil"/>
+          <w:insideH w:val="nil"/>
+          <w:insideV w:val="nil"/>
+        </w:tcBorders>
+        <w:shd w:val="clear" w:color="auto" w:fill="EFD3D2" w:themeFill="accent2" w:themeFillTint="3F"/>
+      </w:tcPr>
+    </w:tblStylePr>
+  </w:style>
+  <w:style w:type="table" w:styleId="HelleSchattierung-Akzent1">
+    <w:name w:val="Light Shading Accent 1"/>
+    <w:basedOn w:val="NormaleTabelle"/>
+    <w:uiPriority w:val="60"/>
+    <w:rsid w:val="0045382D"/>
+    <w:rPr>
+      <w:color w:val="365F91" w:themeColor="accent1" w:themeShade="BF"/>
+    </w:rPr>
+    <w:tblPr>
+      <w:tblStyleRowBandSize w:val="1"/>
+      <w:tblStyleColBandSize w:val="1"/>
+      <w:tblInd w:w="0" w:type="dxa"/>
+      <w:tblBorders>
+        <w:top w:val="single" w:sz="8" w:space="0" w:color="4F81BD" w:themeColor="accent1"/>
+        <w:bottom w:val="single" w:sz="8" w:space="0" w:color="4F81BD" w:themeColor="accent1"/>
+      </w:tblBorders>
+      <w:tblCellMar>
+        <w:top w:w="0" w:type="dxa"/>
+        <w:left w:w="108" w:type="dxa"/>
+        <w:bottom w:w="0" w:type="dxa"/>
+        <w:right w:w="108" w:type="dxa"/>
+      </w:tblCellMar>
+    </w:tblPr>
+    <w:tblStylePr w:type="firstRow">
+      <w:pPr>
+        <w:spacing w:before="0" w:after="0" w:line="240" w:lineRule="auto"/>
+      </w:pPr>
+      <w:rPr>
+        <w:b/>
+        <w:bCs/>
+      </w:rPr>
+      <w:tblPr/>
+      <w:tcPr>
+        <w:tcBorders>
+          <w:top w:val="single" w:sz="8" w:space="0" w:color="4F81BD" w:themeColor="accent1"/>
+          <w:left w:val="nil"/>
+          <w:bottom w:val="single" w:sz="8" w:space="0" w:color="4F81BD" w:themeColor="accent1"/>
+          <w:right w:val="nil"/>
+          <w:insideH w:val="nil"/>
+          <w:insideV w:val="nil"/>
+        </w:tcBorders>
+      </w:tcPr>
+    </w:tblStylePr>
+    <w:tblStylePr w:type="lastRow">
+      <w:pPr>
+        <w:spacing w:before="0" w:after="0" w:line="240" w:lineRule="auto"/>
+      </w:pPr>
+      <w:rPr>
+        <w:b/>
+        <w:bCs/>
+      </w:rPr>
+      <w:tblPr/>
+      <w:tcPr>
+        <w:tcBorders>
+          <w:top w:val="single" w:sz="8" w:space="0" w:color="4F81BD" w:themeColor="accent1"/>
+          <w:left w:val="nil"/>
+          <w:bottom w:val="single" w:sz="8" w:space="0" w:color="4F81BD" w:themeColor="accent1"/>
+          <w:right w:val="nil"/>
+          <w:insideH w:val="nil"/>
+          <w:insideV w:val="nil"/>
+        </w:tcBorders>
+      </w:tcPr>
+    </w:tblStylePr>
+    <w:tblStylePr w:type="firstCol">
+      <w:rPr>
+        <w:b/>
+        <w:bCs/>
+      </w:rPr>
+    </w:tblStylePr>
+    <w:tblStylePr w:type="lastCol">
+      <w:rPr>
+        <w:b/>
+        <w:bCs/>
+      </w:rPr>
+    </w:tblStylePr>
+    <w:tblStylePr w:type="band1Vert">
+      <w:tblPr/>
+      <w:tcPr>
+        <w:tcBorders>
+          <w:left w:val="nil"/>
+          <w:right w:val="nil"/>
+          <w:insideH w:val="nil"/>
+          <w:insideV w:val="nil"/>
+        </w:tcBorders>
+        <w:shd w:val="clear" w:color="auto" w:fill="D3DFEE" w:themeFill="accent1" w:themeFillTint="3F"/>
+      </w:tcPr>
+    </w:tblStylePr>
+    <w:tblStylePr w:type="band1Horz">
+      <w:tblPr/>
+      <w:tcPr>
+        <w:tcBorders>
+          <w:left w:val="nil"/>
+          <w:right w:val="nil"/>
+          <w:insideH w:val="nil"/>
+          <w:insideV w:val="nil"/>
+        </w:tcBorders>
+        <w:shd w:val="clear" w:color="auto" w:fill="D3DFEE" w:themeFill="accent1" w:themeFillTint="3F"/>
+      </w:tcPr>
+    </w:tblStylePr>
+  </w:style>
+  <w:style w:type="table" w:styleId="HelleSchattierung">
+    <w:name w:val="Light Shading"/>
+    <w:basedOn w:val="NormaleTabelle"/>
+    <w:uiPriority w:val="60"/>
+    <w:rsid w:val="0045382D"/>
+    <w:rPr>
+      <w:color w:val="000000" w:themeColor="text1" w:themeShade="BF"/>
+    </w:rPr>
+    <w:tblPr>
+      <w:tblStyleRowBandSize w:val="1"/>
+      <w:tblStyleColBandSize w:val="1"/>
+      <w:tblInd w:w="0" w:type="dxa"/>
+      <w:tblBorders>
+        <w:top w:val="single" w:sz="8" w:space="0" w:color="000000" w:themeColor="text1"/>
+        <w:bottom w:val="single" w:sz="8" w:space="0" w:color="000000" w:themeColor="text1"/>
+      </w:tblBorders>
+      <w:tblCellMar>
+        <w:top w:w="0" w:type="dxa"/>
+        <w:left w:w="108" w:type="dxa"/>
+        <w:bottom w:w="0" w:type="dxa"/>
+        <w:right w:w="108" w:type="dxa"/>
+      </w:tblCellMar>
+    </w:tblPr>
+    <w:tblStylePr w:type="firstRow">
+      <w:pPr>
+        <w:spacing w:before="0" w:after="0" w:line="240" w:lineRule="auto"/>
+      </w:pPr>
+      <w:rPr>
+        <w:b/>
+        <w:bCs/>
+      </w:rPr>
+      <w:tblPr/>
+      <w:tcPr>
+        <w:tcBorders>
+          <w:top w:val="single" w:sz="8" w:space="0" w:color="000000" w:themeColor="text1"/>
+          <w:left w:val="nil"/>
+          <w:bottom w:val="single" w:sz="8" w:space="0" w:color="000000" w:themeColor="text1"/>
+          <w:right w:val="nil"/>
+          <w:insideH w:val="nil"/>
+          <w:insideV w:val="nil"/>
+        </w:tcBorders>
+      </w:tcPr>
+    </w:tblStylePr>
+    <w:tblStylePr w:type="lastRow">
+      <w:pPr>
+        <w:spacing w:before="0" w:after="0" w:line="240" w:lineRule="auto"/>
+      </w:pPr>
+      <w:rPr>
+        <w:b/>
+        <w:bCs/>
+      </w:rPr>
+      <w:tblPr/>
+      <w:tcPr>
+        <w:tcBorders>
+          <w:top w:val="single" w:sz="8" w:space="0" w:color="000000" w:themeColor="text1"/>
+          <w:left w:val="nil"/>
+          <w:bottom w:val="single" w:sz="8" w:space="0" w:color="000000" w:themeColor="text1"/>
+          <w:right w:val="nil"/>
+          <w:insideH w:val="nil"/>
+          <w:insideV w:val="nil"/>
+        </w:tcBorders>
+      </w:tcPr>
+    </w:tblStylePr>
+    <w:tblStylePr w:type="firstCol">
+      <w:rPr>
+        <w:b/>
+        <w:bCs/>
+      </w:rPr>
+    </w:tblStylePr>
+    <w:tblStylePr w:type="lastCol">
+      <w:rPr>
+        <w:b/>
+        <w:bCs/>
+      </w:rPr>
+    </w:tblStylePr>
+    <w:tblStylePr w:type="band1Vert">
+      <w:tblPr/>
+      <w:tcPr>
+        <w:tcBorders>
+          <w:left w:val="nil"/>
+          <w:right w:val="nil"/>
+          <w:insideH w:val="nil"/>
+          <w:insideV w:val="nil"/>
+        </w:tcBorders>
+        <w:shd w:val="clear" w:color="auto" w:fill="C0C0C0" w:themeFill="text1" w:themeFillTint="3F"/>
+      </w:tcPr>
+    </w:tblStylePr>
+    <w:tblStylePr w:type="band1Horz">
+      <w:tblPr/>
+      <w:tcPr>
+        <w:tcBorders>
+          <w:left w:val="nil"/>
+          <w:right w:val="nil"/>
+          <w:insideH w:val="nil"/>
+          <w:insideV w:val="nil"/>
+        </w:tcBorders>
+        <w:shd w:val="clear" w:color="auto" w:fill="C0C0C0" w:themeFill="text1" w:themeFillTint="3F"/>
+      </w:tcPr>
+    </w:tblStylePr>
   </w:style>
 </w:styles>
 </file>

</xml_diff>